<commit_message>
Added Test Plan 1 for Localization
</commit_message>
<xml_diff>
--- a/PROJECT FILES/Localization/Software Files/Tests/Localization_Test01_TestPlan.docx
+++ b/PROJECT FILES/Localization/Software Files/Tests/Localization_Test01_TestPlan.docx
@@ -166,9 +166,28 @@
       </w:r>
     </w:p>
     <w:p>
-      <w:r>
-        <w:t>The purpose of this experiment is to demonstrate the proof of concept and technology capabilities of Fieldroid. A Leica laser tracking gun, a Leica 360° Leica mini prism, and a computer that communicates with the tracking gun will be used in this experiment. This test plan comprises of two separate tests that demonstrates the accuracy and precision of the Leica tracking gun.</w:t>
-      </w:r>
+      <w:pPr>
+        <w:pStyle w:val="Heading2"/>
+        <w:rPr>
+          <w:rFonts w:ascii="Calibri" w:hAnsi="Calibri"/>
+          <w:b w:val="0"/>
+          <w:color w:val="000000" w:themeColor="text1"/>
+          <w:sz w:val="23"/>
+          <w:szCs w:val="23"/>
+        </w:rPr>
+      </w:pPr>
+      <w:r>
+        <w:rPr>
+          <w:rFonts w:ascii="Calibri" w:hAnsi="Calibri"/>
+          <w:b w:val="0"/>
+          <w:color w:val="000000" w:themeColor="text1"/>
+          <w:sz w:val="23"/>
+          <w:szCs w:val="23"/>
+        </w:rPr>
+        <w:t xml:space="preserve">The purpose of this experiment is to demonstrate the proof of concept and technological capabilities of Fieldroid.  The purpose of this document is to necessitate the use of the Leica Tracking Gun for 2.5 hours on 10/16/2014.  This test plan comprises of two separate tests that demonstrate the accuracy and precision of the Leica Tracking Gun.  This data will help us determine use requirements and feasibility for our project. </w:t>
+      </w:r>
+      <w:bookmarkStart w:id="0" w:name="_GoBack"/>
+      <w:bookmarkEnd w:id="0"/>
     </w:p>
     <w:p>
       <w:pPr>
@@ -434,17 +453,12 @@
     <w:p/>
     <w:p/>
     <w:p/>
-    <w:p/>
-    <w:p/>
-    <w:p>
-      <w:bookmarkStart w:id="0" w:name="_GoBack"/>
-      <w:bookmarkEnd w:id="0"/>
-    </w:p>
     <w:p>
       <w:pPr>
         <w:pStyle w:val="Heading2"/>
       </w:pPr>
       <w:r>
+        <w:lastRenderedPageBreak/>
         <w:t>Test 2: Leica Precision Tests and Simulation of Path</w:t>
       </w:r>
     </w:p>

</xml_diff>